<commit_message>
part 2'nin bir kısmı yapıldı motor maxwell de çizildi
</commit_message>
<xml_diff>
--- a/notlarım.docx
+++ b/notlarım.docx
@@ -77,7 +77,21 @@
         <w:rPr>
           <w:lang w:val="en-US"/>
         </w:rPr>
-        <w:t>Slot angle is 180/9 = 20,  chosen coil span degree is 140,</w:t>
+        <w:t>Slot angle is 180/9 = 20</w:t>
+      </w:r>
+      <w:proofErr w:type="gramStart"/>
+      <w:r>
+        <w:rPr>
+          <w:lang w:val="en-US"/>
+        </w:rPr>
+        <w:t>,  chosen</w:t>
+      </w:r>
+      <w:proofErr w:type="gramEnd"/>
+      <w:r>
+        <w:rPr>
+          <w:lang w:val="en-US"/>
+        </w:rPr>
+        <w:t xml:space="preserve"> coil span degree is 140,</w:t>
       </w:r>
     </w:p>
     <w:p>
@@ -86,6 +100,7 @@
           <w:lang w:val="en-US"/>
         </w:rPr>
       </w:pPr>
+      <w:proofErr w:type="gramStart"/>
       <w:r>
         <w:rPr>
           <w:lang w:val="en-US"/>
@@ -110,7 +125,14 @@
         <w:rPr>
           <w:lang w:val="en-US"/>
         </w:rPr>
-        <w:t xml:space="preserve"> = 0.9</w:t>
+        <w:t xml:space="preserve"> =</w:t>
+      </w:r>
+      <w:proofErr w:type="gramEnd"/>
+      <w:r>
+        <w:rPr>
+          <w:lang w:val="en-US"/>
+        </w:rPr>
+        <w:t xml:space="preserve"> 0.9</w:t>
       </w:r>
     </w:p>
     <w:p>
@@ -182,7 +204,14 @@
         <w:rPr>
           <w:lang w:val="en-US"/>
         </w:rPr>
-        <w:t>Stator slot area is 41 mm</w:t>
+        <w:t xml:space="preserve">Stator slot area is 41 </w:t>
+      </w:r>
+      <w:proofErr w:type="gramStart"/>
+      <w:r>
+        <w:rPr>
+          <w:lang w:val="en-US"/>
+        </w:rPr>
+        <w:t>mm</w:t>
       </w:r>
       <w:r>
         <w:rPr>
@@ -195,7 +224,14 @@
         <w:rPr>
           <w:lang w:val="en-US"/>
         </w:rPr>
-        <w:t xml:space="preserve">  then </w:t>
+        <w:t xml:space="preserve">  then</w:t>
+      </w:r>
+      <w:proofErr w:type="gramEnd"/>
+      <w:r>
+        <w:rPr>
+          <w:lang w:val="en-US"/>
+        </w:rPr>
+        <w:t xml:space="preserve"> </w:t>
       </w:r>
       <w:r>
         <w:rPr>
@@ -209,6 +245,7 @@
         </w:rPr>
         <w:t xml:space="preserve"> </w:t>
       </w:r>
+      <w:proofErr w:type="spellStart"/>
       <w:r>
         <w:rPr>
           <w:lang w:val="en-US"/>
@@ -222,6 +259,7 @@
         </w:rPr>
         <w:t>wire</w:t>
       </w:r>
+      <w:proofErr w:type="spellEnd"/>
       <w:r>
         <w:rPr>
           <w:lang w:val="en-US"/>
@@ -1737,6 +1775,57 @@
         </w:rPr>
       </w:pPr>
     </w:p>
+    <w:p>
+      <w:pPr>
+        <w:rPr>
+          <w:lang w:val="en-US"/>
+        </w:rPr>
+      </w:pPr>
+      <w:proofErr w:type="spellStart"/>
+      <w:proofErr w:type="gramStart"/>
+      <w:r>
+        <w:rPr>
+          <w:lang w:val="en-US"/>
+        </w:rPr>
+        <w:t>Ia</w:t>
+      </w:r>
+      <w:proofErr w:type="spellEnd"/>
+      <w:proofErr w:type="gramEnd"/>
+      <w:r>
+        <w:rPr>
+          <w:lang w:val="en-US"/>
+        </w:rPr>
+        <w:t xml:space="preserve"> = 1, </w:t>
+      </w:r>
+      <w:proofErr w:type="spellStart"/>
+      <w:r>
+        <w:rPr>
+          <w:lang w:val="en-US"/>
+        </w:rPr>
+        <w:t>Ib</w:t>
+      </w:r>
+      <w:proofErr w:type="spellEnd"/>
+      <w:r>
+        <w:rPr>
+          <w:lang w:val="en-US"/>
+        </w:rPr>
+        <w:t xml:space="preserve"> = -0.5, </w:t>
+      </w:r>
+      <w:proofErr w:type="spellStart"/>
+      <w:r>
+        <w:rPr>
+          <w:lang w:val="en-US"/>
+        </w:rPr>
+        <w:t>Ic</w:t>
+      </w:r>
+      <w:proofErr w:type="spellEnd"/>
+      <w:r>
+        <w:rPr>
+          <w:lang w:val="en-US"/>
+        </w:rPr>
+        <w:t xml:space="preserve"> = -0.5</w:t>
+      </w:r>
+    </w:p>
     <w:tbl>
       <w:tblPr>
         <w:tblStyle w:val="TabloKlavuzu"/>
@@ -1992,6 +2081,12 @@
                 <w:lang w:val="en-US"/>
               </w:rPr>
             </w:pPr>
+            <w:r>
+              <w:rPr>
+                <w:lang w:val="en-US"/>
+              </w:rPr>
+              <w:t>I</w:t>
+            </w:r>
           </w:p>
         </w:tc>
         <w:tc>
@@ -2004,12 +2099,6 @@
                 <w:lang w:val="en-US"/>
               </w:rPr>
             </w:pPr>
-            <w:r>
-              <w:rPr>
-                <w:lang w:val="en-US"/>
-              </w:rPr>
-              <w:t>wd</w:t>
-            </w:r>
           </w:p>
         </w:tc>
         <w:tc>
@@ -2216,6 +2305,12 @@
                 <w:lang w:val="en-US"/>
               </w:rPr>
             </w:pPr>
+            <w:r>
+              <w:rPr>
+                <w:lang w:val="en-US"/>
+              </w:rPr>
+              <w:t>I</w:t>
+            </w:r>
           </w:p>
         </w:tc>
         <w:tc>
@@ -2228,6 +2323,12 @@
                 <w:lang w:val="en-US"/>
               </w:rPr>
             </w:pPr>
+            <w:r>
+              <w:rPr>
+                <w:lang w:val="en-US"/>
+              </w:rPr>
+              <w:t>I</w:t>
+            </w:r>
           </w:p>
         </w:tc>
         <w:tc>
@@ -2240,6 +2341,12 @@
                 <w:lang w:val="en-US"/>
               </w:rPr>
             </w:pPr>
+            <w:r>
+              <w:rPr>
+                <w:lang w:val="en-US"/>
+              </w:rPr>
+              <w:t>I</w:t>
+            </w:r>
           </w:p>
         </w:tc>
         <w:tc>
@@ -2434,6 +2541,12 @@
                 <w:lang w:val="en-US"/>
               </w:rPr>
             </w:pPr>
+            <w:r>
+              <w:rPr>
+                <w:lang w:val="en-US"/>
+              </w:rPr>
+              <w:t>I</w:t>
+            </w:r>
           </w:p>
         </w:tc>
         <w:tc>
@@ -2446,6 +2559,12 @@
                 <w:lang w:val="en-US"/>
               </w:rPr>
             </w:pPr>
+            <w:r>
+              <w:rPr>
+                <w:lang w:val="en-US"/>
+              </w:rPr>
+              <w:t>I</w:t>
+            </w:r>
           </w:p>
         </w:tc>
         <w:tc>
@@ -2458,6 +2577,12 @@
                 <w:lang w:val="en-US"/>
               </w:rPr>
             </w:pPr>
+            <w:r>
+              <w:rPr>
+                <w:lang w:val="en-US"/>
+              </w:rPr>
+              <w:t>I</w:t>
+            </w:r>
           </w:p>
         </w:tc>
         <w:tc>
@@ -2470,6 +2595,12 @@
                 <w:lang w:val="en-US"/>
               </w:rPr>
             </w:pPr>
+            <w:r>
+              <w:rPr>
+                <w:lang w:val="en-US"/>
+              </w:rPr>
+              <w:t>I</w:t>
+            </w:r>
           </w:p>
         </w:tc>
         <w:tc>
@@ -2645,13 +2776,22 @@
         <w:tc>
           <w:tcPr>
             <w:tcW w:w="511" w:type="dxa"/>
-          </w:tcPr>
-          <w:p>
-            <w:pPr>
-              <w:rPr>
-                <w:lang w:val="en-US"/>
-              </w:rPr>
-            </w:pPr>
+            <w:shd w:val="clear" w:color="auto" w:fill="C00000"/>
+          </w:tcPr>
+          <w:p>
+            <w:pPr>
+              <w:rPr>
+                <w:color w:val="FF0000"/>
+                <w:lang w:val="en-US"/>
+              </w:rPr>
+            </w:pPr>
+            <w:r>
+              <w:rPr>
+                <w:color w:val="FF0000"/>
+                <w:lang w:val="en-US"/>
+              </w:rPr>
+              <w:t>I</w:t>
+            </w:r>
           </w:p>
         </w:tc>
         <w:tc>
@@ -2664,6 +2804,12 @@
                 <w:lang w:val="en-US"/>
               </w:rPr>
             </w:pPr>
+            <w:r>
+              <w:rPr>
+                <w:lang w:val="en-US"/>
+              </w:rPr>
+              <w:t>I</w:t>
+            </w:r>
           </w:p>
         </w:tc>
         <w:tc>
@@ -2676,6 +2822,12 @@
                 <w:lang w:val="en-US"/>
               </w:rPr>
             </w:pPr>
+            <w:r>
+              <w:rPr>
+                <w:lang w:val="en-US"/>
+              </w:rPr>
+              <w:t>I</w:t>
+            </w:r>
           </w:p>
         </w:tc>
         <w:tc>
@@ -2688,6 +2840,12 @@
                 <w:lang w:val="en-US"/>
               </w:rPr>
             </w:pPr>
+            <w:r>
+              <w:rPr>
+                <w:lang w:val="en-US"/>
+              </w:rPr>
+              <w:t>I</w:t>
+            </w:r>
           </w:p>
         </w:tc>
         <w:tc>
@@ -4864,7 +5022,7 @@
 </file>
 
 <file path=customXml/itemProps1.xml><?xml version="1.0" encoding="utf-8"?>
-<ds:datastoreItem xmlns:ds="http://schemas.openxmlformats.org/officeDocument/2006/customXml" ds:itemID="{4D4451B9-21C2-4ADA-87E9-4830558B55EA}">
+<ds:datastoreItem xmlns:ds="http://schemas.openxmlformats.org/officeDocument/2006/customXml" ds:itemID="{2C0579D1-3C7B-45C2-A6C2-2A04495C8EA8}">
   <ds:schemaRefs>
     <ds:schemaRef ds:uri="http://schemas.openxmlformats.org/officeDocument/2006/bibliography"/>
   </ds:schemaRefs>

</xml_diff>